<commit_message>
Updating Code from ADL repoint and Month End Discoveries
</commit_message>
<xml_diff>
--- a/ULM_Integration/ULM_Auto_Documentation.docx
+++ b/ULM_Integration/ULM_Auto_Documentation.docx
@@ -831,10 +831,10 @@
           <w:noProof/>
         </w:rPr>
         <w:drawing>
-          <wp:inline distT="0" distB="0" distL="0" distR="0" wp14:anchorId="6D01075A" wp14:editId="44EFF239">
-            <wp:extent cx="5943600" cy="4610735"/>
+          <wp:inline distT="0" distB="0" distL="0" distR="0" wp14:anchorId="5CD729C7" wp14:editId="14E7B03B">
+            <wp:extent cx="5943600" cy="4614545"/>
             <wp:effectExtent l="0" t="0" r="0" b="0"/>
-            <wp:docPr id="3757379" name="Picture 1"/>
+            <wp:docPr id="266160700" name="Picture 1"/>
             <wp:cNvGraphicFramePr>
               <a:graphicFrameLocks xmlns:a="http://schemas.openxmlformats.org/drawingml/2006/main" noChangeAspect="1"/>
             </wp:cNvGraphicFramePr>
@@ -842,7 +842,7 @@
               <a:graphicData uri="http://schemas.openxmlformats.org/drawingml/2006/picture">
                 <pic:pic xmlns:pic="http://schemas.openxmlformats.org/drawingml/2006/picture">
                   <pic:nvPicPr>
-                    <pic:cNvPr id="3757379" name=""/>
+                    <pic:cNvPr id="266160700" name=""/>
                     <pic:cNvPicPr/>
                   </pic:nvPicPr>
                   <pic:blipFill>
@@ -854,7 +854,7 @@
                   <pic:spPr>
                     <a:xfrm>
                       <a:off x="0" y="0"/>
-                      <a:ext cx="5943600" cy="4610735"/>
+                      <a:ext cx="5943600" cy="4614545"/>
                     </a:xfrm>
                     <a:prstGeom prst="rect">
                       <a:avLst/>
@@ -1208,35 +1208,7 @@
           <w:b/>
           <w:bCs/>
         </w:rPr>
-        <w:t xml:space="preserve">CTE </w:t>
-      </w:r>
-      <w:r>
-        <w:rPr>
-          <w:b/>
-          <w:bCs/>
-        </w:rPr>
-        <w:t>(</w:t>
-      </w:r>
-      <w:r>
-        <w:rPr>
-          <w:b/>
-          <w:bCs/>
-        </w:rPr>
-        <w:t>Common Table Expression</w:t>
-      </w:r>
-      <w:r>
-        <w:rPr>
-          <w:b/>
-          <w:bCs/>
-        </w:rPr>
-        <w:t>)</w:t>
-      </w:r>
-      <w:r>
-        <w:rPr>
-          <w:b/>
-          <w:bCs/>
-        </w:rPr>
-        <w:t>:</w:t>
+        <w:t>CTE (Common Table Expression):</w:t>
       </w:r>
       <w:r>
         <w:t xml:space="preserve"> A temporary result set in SQL whose results can be referenced in another query.</w:t>

</xml_diff>